<commit_message>
HIPAA form font fixed
</commit_message>
<xml_diff>
--- a/pdf/HIPAA.docx
+++ b/pdf/HIPAA.docx
@@ -13,8 +13,6 @@
           <w:u w:val="single"/>
         </w:rPr>
       </w:pPr>
-      <w:bookmarkStart w:id="0" w:name="_GoBack"/>
-      <w:bookmarkEnd w:id="0"/>
     </w:p>
     <w:p>
       <w:pPr>
@@ -120,7 +118,7 @@
         <mc:AlternateContent>
           <mc:Choice Requires="wps">
             <w:drawing>
-              <wp:anchor distT="0" distB="0" distL="114300" distR="114300" simplePos="0" relativeHeight="251659264" behindDoc="0" locked="0" layoutInCell="1" allowOverlap="1" wp14:anchorId="6B1399B6" wp14:editId="69FCDD57">
+              <wp:anchor distT="0" distB="0" distL="114300" distR="114300" simplePos="0" relativeHeight="251659264" behindDoc="0" locked="0" layoutInCell="1" allowOverlap="1" wp14:anchorId="5F19C561" wp14:editId="7AB5F8A5">
                 <wp:simplePos x="0" y="0"/>
                 <wp:positionH relativeFrom="column">
                   <wp:posOffset>914400</wp:posOffset>
@@ -1106,7 +1104,7 @@
         <mc:AlternateContent>
           <mc:Choice Requires="wps">
             <w:drawing>
-              <wp:anchor distT="0" distB="0" distL="114300" distR="114300" simplePos="0" relativeHeight="251660288" behindDoc="0" locked="0" layoutInCell="1" allowOverlap="1" wp14:anchorId="24C4471F" wp14:editId="18E9350C">
+              <wp:anchor distT="0" distB="0" distL="114300" distR="114300" simplePos="0" relativeHeight="251660288" behindDoc="0" locked="0" layoutInCell="1" allowOverlap="1" wp14:anchorId="3210CD0D" wp14:editId="49972FFB">
                 <wp:simplePos x="0" y="0"/>
                 <wp:positionH relativeFrom="column">
                   <wp:posOffset>800100</wp:posOffset>
@@ -1163,11 +1161,16 @@
                               <w:spacing w:line="276" w:lineRule="auto"/>
                               <w:rPr>
                                 <w:rFonts w:ascii="Lato Regular" w:hAnsi="Lato Regular"/>
+                                <w:sz w:val="22"/>
+                                <w:szCs w:val="22"/>
                               </w:rPr>
                             </w:pPr>
+                            <w:bookmarkStart w:id="0" w:name="_GoBack"/>
                             <w:r>
                               <w:rPr>
                                 <w:rFonts w:ascii="Lato Regular" w:hAnsi="Lato Regular"/>
+                                <w:sz w:val="22"/>
+                                <w:szCs w:val="22"/>
                               </w:rPr>
                               <w:t>Appointment reminders and any information regarding your treatment may be called to (check below)</w:t>
                             </w:r>
@@ -1177,11 +1180,15 @@
                               <w:spacing w:line="276" w:lineRule="auto"/>
                               <w:rPr>
                                 <w:rFonts w:ascii="Lato Regular" w:hAnsi="Lato Regular"/>
+                                <w:sz w:val="22"/>
+                                <w:szCs w:val="22"/>
                               </w:rPr>
                             </w:pPr>
                             <w:r>
                               <w:rPr>
                                 <w:rFonts w:ascii="Lato Regular" w:hAnsi="Lato Regular"/>
+                                <w:sz w:val="22"/>
+                                <w:szCs w:val="22"/>
                                 <w:u w:val="single"/>
                               </w:rPr>
                               <w:tab/>
@@ -1189,6 +1196,8 @@
                             <w:r>
                               <w:rPr>
                                 <w:rFonts w:ascii="Lato Regular" w:hAnsi="Lato Regular"/>
+                                <w:sz w:val="22"/>
+                                <w:szCs w:val="22"/>
                               </w:rPr>
                               <w:t xml:space="preserve"> My home phone/voicemail</w:t>
                             </w:r>
@@ -1198,11 +1207,15 @@
                               <w:spacing w:line="276" w:lineRule="auto"/>
                               <w:rPr>
                                 <w:rFonts w:ascii="Lato Regular" w:hAnsi="Lato Regular"/>
+                                <w:sz w:val="22"/>
+                                <w:szCs w:val="22"/>
                               </w:rPr>
                             </w:pPr>
                             <w:r>
                               <w:rPr>
                                 <w:rFonts w:ascii="Lato Regular" w:hAnsi="Lato Regular"/>
+                                <w:sz w:val="22"/>
+                                <w:szCs w:val="22"/>
                                 <w:u w:val="single"/>
                               </w:rPr>
                               <w:tab/>
@@ -1210,6 +1223,8 @@
                             <w:r>
                               <w:rPr>
                                 <w:rFonts w:ascii="Lato Regular" w:hAnsi="Lato Regular"/>
+                                <w:sz w:val="22"/>
+                                <w:szCs w:val="22"/>
                               </w:rPr>
                               <w:t xml:space="preserve"> My cell phone/voicemail</w:t>
                             </w:r>
@@ -1219,11 +1234,15 @@
                               <w:spacing w:line="276" w:lineRule="auto"/>
                               <w:rPr>
                                 <w:rFonts w:ascii="Lato Regular" w:hAnsi="Lato Regular"/>
+                                <w:sz w:val="22"/>
+                                <w:szCs w:val="22"/>
                               </w:rPr>
                             </w:pPr>
                             <w:r>
                               <w:rPr>
                                 <w:rFonts w:ascii="Lato Regular" w:hAnsi="Lato Regular"/>
+                                <w:sz w:val="22"/>
+                                <w:szCs w:val="22"/>
                                 <w:u w:val="single"/>
                               </w:rPr>
                               <w:tab/>
@@ -1231,6 +1250,8 @@
                             <w:r>
                               <w:rPr>
                                 <w:rFonts w:ascii="Lato Regular" w:hAnsi="Lato Regular"/>
+                                <w:sz w:val="22"/>
+                                <w:szCs w:val="22"/>
                               </w:rPr>
                               <w:t xml:space="preserve"> My office phone/voicemail</w:t>
                             </w:r>
@@ -1240,11 +1261,15 @@
                               <w:spacing w:line="276" w:lineRule="auto"/>
                               <w:rPr>
                                 <w:rFonts w:ascii="Lato Regular" w:hAnsi="Lato Regular"/>
+                                <w:sz w:val="22"/>
+                                <w:szCs w:val="22"/>
                               </w:rPr>
                             </w:pPr>
                             <w:r>
                               <w:rPr>
                                 <w:rFonts w:ascii="Lato Regular" w:hAnsi="Lato Regular"/>
+                                <w:sz w:val="22"/>
+                                <w:szCs w:val="22"/>
                                 <w:u w:val="single"/>
                               </w:rPr>
                               <w:tab/>
@@ -1252,6 +1277,8 @@
                             <w:r>
                               <w:rPr>
                                 <w:rFonts w:ascii="Lato Regular" w:hAnsi="Lato Regular"/>
+                                <w:sz w:val="22"/>
+                                <w:szCs w:val="22"/>
                               </w:rPr>
                               <w:t xml:space="preserve"> Other, please indicate</w:t>
                             </w:r>
@@ -1261,12 +1288,16 @@
                               <w:spacing w:line="276" w:lineRule="auto"/>
                               <w:rPr>
                                 <w:rFonts w:ascii="Lato Regular" w:hAnsi="Lato Regular"/>
+                                <w:sz w:val="22"/>
+                                <w:szCs w:val="22"/>
                                 <w:u w:val="single"/>
                               </w:rPr>
                             </w:pPr>
                             <w:r>
                               <w:rPr>
                                 <w:rFonts w:ascii="Lato Regular" w:hAnsi="Lato Regular"/>
+                                <w:sz w:val="22"/>
+                                <w:szCs w:val="22"/>
                                 <w:u w:val="single"/>
                               </w:rPr>
                               <w:tab/>
@@ -1274,6 +1305,8 @@
                             <w:r>
                               <w:rPr>
                                 <w:rFonts w:ascii="Lato Regular" w:hAnsi="Lato Regular"/>
+                                <w:sz w:val="22"/>
+                                <w:szCs w:val="22"/>
                                 <w:u w:val="single"/>
                               </w:rPr>
                               <w:tab/>
@@ -1281,6 +1314,8 @@
                             <w:r>
                               <w:rPr>
                                 <w:rFonts w:ascii="Lato Regular" w:hAnsi="Lato Regular"/>
+                                <w:sz w:val="22"/>
+                                <w:szCs w:val="22"/>
                                 <w:u w:val="single"/>
                               </w:rPr>
                               <w:tab/>
@@ -1288,6 +1323,8 @@
                             <w:r>
                               <w:rPr>
                                 <w:rFonts w:ascii="Lato Regular" w:hAnsi="Lato Regular"/>
+                                <w:sz w:val="22"/>
+                                <w:szCs w:val="22"/>
                                 <w:u w:val="single"/>
                               </w:rPr>
                               <w:tab/>
@@ -1295,6 +1332,8 @@
                             <w:r>
                               <w:rPr>
                                 <w:rFonts w:ascii="Lato Regular" w:hAnsi="Lato Regular"/>
+                                <w:sz w:val="22"/>
+                                <w:szCs w:val="22"/>
                                 <w:u w:val="single"/>
                               </w:rPr>
                               <w:tab/>
@@ -1302,6 +1341,8 @@
                             <w:r>
                               <w:rPr>
                                 <w:rFonts w:ascii="Lato Regular" w:hAnsi="Lato Regular"/>
+                                <w:sz w:val="22"/>
+                                <w:szCs w:val="22"/>
                                 <w:u w:val="single"/>
                               </w:rPr>
                               <w:tab/>
@@ -1309,11 +1350,14 @@
                             <w:r>
                               <w:rPr>
                                 <w:rFonts w:ascii="Lato Regular" w:hAnsi="Lato Regular"/>
+                                <w:sz w:val="22"/>
+                                <w:szCs w:val="22"/>
                                 <w:u w:val="single"/>
                               </w:rPr>
                               <w:tab/>
                             </w:r>
                           </w:p>
+                          <w:bookmarkEnd w:id="0"/>
                         </w:txbxContent>
                       </wps:txbx>
                       <wps:bodyPr rot="0" spcFirstLastPara="0" vertOverflow="overflow" horzOverflow="overflow" vert="horz" wrap="square" lIns="91440" tIns="45720" rIns="91440" bIns="45720" numCol="1" spcCol="0" rtlCol="0" fromWordArt="0" anchor="t" anchorCtr="0" forceAA="0" compatLnSpc="1">
@@ -1344,11 +1388,16 @@
                         <w:spacing w:line="276" w:lineRule="auto"/>
                         <w:rPr>
                           <w:rFonts w:ascii="Lato Regular" w:hAnsi="Lato Regular"/>
+                          <w:sz w:val="22"/>
+                          <w:szCs w:val="22"/>
                         </w:rPr>
                       </w:pPr>
+                      <w:bookmarkStart w:id="1" w:name="_GoBack"/>
                       <w:r>
                         <w:rPr>
                           <w:rFonts w:ascii="Lato Regular" w:hAnsi="Lato Regular"/>
+                          <w:sz w:val="22"/>
+                          <w:szCs w:val="22"/>
                         </w:rPr>
                         <w:t>Appointment reminders and any information regarding your treatment may be called to (check below)</w:t>
                       </w:r>
@@ -1358,11 +1407,15 @@
                         <w:spacing w:line="276" w:lineRule="auto"/>
                         <w:rPr>
                           <w:rFonts w:ascii="Lato Regular" w:hAnsi="Lato Regular"/>
+                          <w:sz w:val="22"/>
+                          <w:szCs w:val="22"/>
                         </w:rPr>
                       </w:pPr>
                       <w:r>
                         <w:rPr>
                           <w:rFonts w:ascii="Lato Regular" w:hAnsi="Lato Regular"/>
+                          <w:sz w:val="22"/>
+                          <w:szCs w:val="22"/>
                           <w:u w:val="single"/>
                         </w:rPr>
                         <w:tab/>
@@ -1370,6 +1423,8 @@
                       <w:r>
                         <w:rPr>
                           <w:rFonts w:ascii="Lato Regular" w:hAnsi="Lato Regular"/>
+                          <w:sz w:val="22"/>
+                          <w:szCs w:val="22"/>
                         </w:rPr>
                         <w:t xml:space="preserve"> My home phone/voicemail</w:t>
                       </w:r>
@@ -1379,11 +1434,15 @@
                         <w:spacing w:line="276" w:lineRule="auto"/>
                         <w:rPr>
                           <w:rFonts w:ascii="Lato Regular" w:hAnsi="Lato Regular"/>
+                          <w:sz w:val="22"/>
+                          <w:szCs w:val="22"/>
                         </w:rPr>
                       </w:pPr>
                       <w:r>
                         <w:rPr>
                           <w:rFonts w:ascii="Lato Regular" w:hAnsi="Lato Regular"/>
+                          <w:sz w:val="22"/>
+                          <w:szCs w:val="22"/>
                           <w:u w:val="single"/>
                         </w:rPr>
                         <w:tab/>
@@ -1391,6 +1450,8 @@
                       <w:r>
                         <w:rPr>
                           <w:rFonts w:ascii="Lato Regular" w:hAnsi="Lato Regular"/>
+                          <w:sz w:val="22"/>
+                          <w:szCs w:val="22"/>
                         </w:rPr>
                         <w:t xml:space="preserve"> My cell phone/voicemail</w:t>
                       </w:r>
@@ -1400,11 +1461,15 @@
                         <w:spacing w:line="276" w:lineRule="auto"/>
                         <w:rPr>
                           <w:rFonts w:ascii="Lato Regular" w:hAnsi="Lato Regular"/>
+                          <w:sz w:val="22"/>
+                          <w:szCs w:val="22"/>
                         </w:rPr>
                       </w:pPr>
                       <w:r>
                         <w:rPr>
                           <w:rFonts w:ascii="Lato Regular" w:hAnsi="Lato Regular"/>
+                          <w:sz w:val="22"/>
+                          <w:szCs w:val="22"/>
                           <w:u w:val="single"/>
                         </w:rPr>
                         <w:tab/>
@@ -1412,6 +1477,8 @@
                       <w:r>
                         <w:rPr>
                           <w:rFonts w:ascii="Lato Regular" w:hAnsi="Lato Regular"/>
+                          <w:sz w:val="22"/>
+                          <w:szCs w:val="22"/>
                         </w:rPr>
                         <w:t xml:space="preserve"> My office phone/voicemail</w:t>
                       </w:r>
@@ -1421,11 +1488,15 @@
                         <w:spacing w:line="276" w:lineRule="auto"/>
                         <w:rPr>
                           <w:rFonts w:ascii="Lato Regular" w:hAnsi="Lato Regular"/>
+                          <w:sz w:val="22"/>
+                          <w:szCs w:val="22"/>
                         </w:rPr>
                       </w:pPr>
                       <w:r>
                         <w:rPr>
                           <w:rFonts w:ascii="Lato Regular" w:hAnsi="Lato Regular"/>
+                          <w:sz w:val="22"/>
+                          <w:szCs w:val="22"/>
                           <w:u w:val="single"/>
                         </w:rPr>
                         <w:tab/>
@@ -1433,6 +1504,8 @@
                       <w:r>
                         <w:rPr>
                           <w:rFonts w:ascii="Lato Regular" w:hAnsi="Lato Regular"/>
+                          <w:sz w:val="22"/>
+                          <w:szCs w:val="22"/>
                         </w:rPr>
                         <w:t xml:space="preserve"> Other, please indicate</w:t>
                       </w:r>
@@ -1442,12 +1515,16 @@
                         <w:spacing w:line="276" w:lineRule="auto"/>
                         <w:rPr>
                           <w:rFonts w:ascii="Lato Regular" w:hAnsi="Lato Regular"/>
+                          <w:sz w:val="22"/>
+                          <w:szCs w:val="22"/>
                           <w:u w:val="single"/>
                         </w:rPr>
                       </w:pPr>
                       <w:r>
                         <w:rPr>
                           <w:rFonts w:ascii="Lato Regular" w:hAnsi="Lato Regular"/>
+                          <w:sz w:val="22"/>
+                          <w:szCs w:val="22"/>
                           <w:u w:val="single"/>
                         </w:rPr>
                         <w:tab/>
@@ -1455,6 +1532,8 @@
                       <w:r>
                         <w:rPr>
                           <w:rFonts w:ascii="Lato Regular" w:hAnsi="Lato Regular"/>
+                          <w:sz w:val="22"/>
+                          <w:szCs w:val="22"/>
                           <w:u w:val="single"/>
                         </w:rPr>
                         <w:tab/>
@@ -1462,6 +1541,8 @@
                       <w:r>
                         <w:rPr>
                           <w:rFonts w:ascii="Lato Regular" w:hAnsi="Lato Regular"/>
+                          <w:sz w:val="22"/>
+                          <w:szCs w:val="22"/>
                           <w:u w:val="single"/>
                         </w:rPr>
                         <w:tab/>
@@ -1469,6 +1550,8 @@
                       <w:r>
                         <w:rPr>
                           <w:rFonts w:ascii="Lato Regular" w:hAnsi="Lato Regular"/>
+                          <w:sz w:val="22"/>
+                          <w:szCs w:val="22"/>
                           <w:u w:val="single"/>
                         </w:rPr>
                         <w:tab/>
@@ -1476,6 +1559,8 @@
                       <w:r>
                         <w:rPr>
                           <w:rFonts w:ascii="Lato Regular" w:hAnsi="Lato Regular"/>
+                          <w:sz w:val="22"/>
+                          <w:szCs w:val="22"/>
                           <w:u w:val="single"/>
                         </w:rPr>
                         <w:tab/>
@@ -1483,6 +1568,8 @@
                       <w:r>
                         <w:rPr>
                           <w:rFonts w:ascii="Lato Regular" w:hAnsi="Lato Regular"/>
+                          <w:sz w:val="22"/>
+                          <w:szCs w:val="22"/>
                           <w:u w:val="single"/>
                         </w:rPr>
                         <w:tab/>
@@ -1490,11 +1577,14 @@
                       <w:r>
                         <w:rPr>
                           <w:rFonts w:ascii="Lato Regular" w:hAnsi="Lato Regular"/>
+                          <w:sz w:val="22"/>
+                          <w:szCs w:val="22"/>
                           <w:u w:val="single"/>
                         </w:rPr>
                         <w:tab/>
                       </w:r>
                     </w:p>
+                    <w:bookmarkEnd w:id="1"/>
                   </w:txbxContent>
                 </v:textbox>
                 <w10:wrap type="square"/>

</xml_diff>